<commit_message>
Projeto automação Via Varejo
</commit_message>
<xml_diff>
--- a/automacao-frontend-java/src/test/resources/template_evidencias.docx
+++ b/automacao-frontend-java/src/test/resources/template_evidencias.docx
@@ -666,8 +666,55 @@
   <w:p>
     <w:pPr>
       <w:pStyle w:val="Cabealho"/>
+      <w:jc w:val="right"/>
     </w:pPr>
     <w:bookmarkStart w:id="0" w:name="_GoBack"/>
+    <w:r>
+      <w:rPr>
+        <w:noProof/>
+      </w:rPr>
+      <w:drawing>
+        <wp:inline distT="0" distB="0" distL="0" distR="0">
+          <wp:extent cx="1510508" cy="1401504"/>
+          <wp:effectExtent l="0" t="0" r="1270" b="0"/>
+          <wp:docPr id="1" name="Imagem 1"/>
+          <wp:cNvGraphicFramePr>
+            <a:graphicFrameLocks xmlns:a="http://schemas.openxmlformats.org/drawingml/2006/main" noChangeAspect="1"/>
+          </wp:cNvGraphicFramePr>
+          <a:graphic xmlns:a="http://schemas.openxmlformats.org/drawingml/2006/main">
+            <a:graphicData uri="http://schemas.openxmlformats.org/drawingml/2006/picture">
+              <pic:pic xmlns:pic="http://schemas.openxmlformats.org/drawingml/2006/picture">
+                <pic:nvPicPr>
+                  <pic:cNvPr id="1" name="casasbahia.png"/>
+                  <pic:cNvPicPr/>
+                </pic:nvPicPr>
+                <pic:blipFill>
+                  <a:blip r:embed="rId1">
+                    <a:extLst>
+                      <a:ext uri="{28A0092B-C50C-407E-A947-70E740481C1C}">
+                        <a14:useLocalDpi xmlns:a14="http://schemas.microsoft.com/office/drawing/2010/main" val="0"/>
+                      </a:ext>
+                    </a:extLst>
+                  </a:blip>
+                  <a:stretch>
+                    <a:fillRect/>
+                  </a:stretch>
+                </pic:blipFill>
+                <pic:spPr>
+                  <a:xfrm>
+                    <a:off x="0" y="0"/>
+                    <a:ext cx="1538269" cy="1427262"/>
+                  </a:xfrm>
+                  <a:prstGeom prst="rect">
+                    <a:avLst/>
+                  </a:prstGeom>
+                </pic:spPr>
+              </pic:pic>
+            </a:graphicData>
+          </a:graphic>
+        </wp:inline>
+      </w:drawing>
+    </w:r>
     <w:bookmarkEnd w:id="0"/>
   </w:p>
   <w:p>
@@ -1828,7 +1875,7 @@
 </file>
 
 <file path=customXml/itemProps1.xml><?xml version="1.0" encoding="utf-8"?>
-<ds:datastoreItem xmlns:ds="http://schemas.openxmlformats.org/officeDocument/2006/customXml" ds:itemID="{98CBF4E9-FDF8-5A4F-BC70-841F5AF22736}">
+<ds:datastoreItem xmlns:ds="http://schemas.openxmlformats.org/officeDocument/2006/customXml" ds:itemID="{2E76504B-EDB2-4746-A515-BCF783DCE695}">
   <ds:schemaRefs>
     <ds:schemaRef ds:uri="http://schemas.openxmlformats.org/officeDocument/2006/bibliography"/>
   </ds:schemaRefs>

</xml_diff>